<commit_message>
Added the profile photo capabilites
</commit_message>
<xml_diff>
--- a/CV_Template_Placeholders.docx
+++ b/CV_Template_Placeholders.docx
@@ -30,193 +30,179 @@
         </w:rPr>
       </w:pPr>
     </w:p>
-    <w:p>
-      <w:pPr>
-        <w:pStyle w:val="Heading1"/>
-      </w:pPr>
-      <w:r>
-        <w:rPr>
-          <w:noProof/>
-        </w:rPr>
-        <w:drawing>
-          <wp:anchor distT="0" distB="0" distL="114300" distR="114300" simplePos="0" relativeHeight="251658752" behindDoc="1" locked="0" layoutInCell="1" allowOverlap="1" wp14:anchorId="3E193E79" wp14:editId="697E7D73">
-            <wp:simplePos x="0" y="0"/>
-            <wp:positionH relativeFrom="column">
-              <wp:posOffset>4600575</wp:posOffset>
-            </wp:positionH>
-            <wp:positionV relativeFrom="paragraph">
-              <wp:posOffset>33655</wp:posOffset>
-            </wp:positionV>
-            <wp:extent cx="1254125" cy="1463675"/>
-            <wp:effectExtent l="0" t="0" r="3175" b="3175"/>
-            <wp:wrapTight wrapText="bothSides">
-              <wp:wrapPolygon edited="0">
-                <wp:start x="0" y="0"/>
-                <wp:lineTo x="0" y="21366"/>
-                <wp:lineTo x="21327" y="21366"/>
-                <wp:lineTo x="21327" y="0"/>
-                <wp:lineTo x="0" y="0"/>
-              </wp:wrapPolygon>
-            </wp:wrapTight>
-            <wp:docPr id="1080627329" name="Picture 1"/>
-            <wp:cNvGraphicFramePr>
-              <a:graphicFrameLocks xmlns:a="http://schemas.openxmlformats.org/drawingml/2006/main" noChangeAspect="1"/>
-            </wp:cNvGraphicFramePr>
-            <a:graphic xmlns:a="http://schemas.openxmlformats.org/drawingml/2006/main">
-              <a:graphicData uri="http://schemas.openxmlformats.org/drawingml/2006/picture">
-                <pic:pic xmlns:pic="http://schemas.openxmlformats.org/drawingml/2006/picture">
-                  <pic:nvPicPr>
-                    <pic:cNvPr id="1080627329" name=""/>
-                    <pic:cNvPicPr/>
-                  </pic:nvPicPr>
-                  <pic:blipFill>
-                    <a:blip r:embed="rId7">
-                      <a:extLst>
-                        <a:ext uri="{28A0092B-C50C-407E-A947-70E740481C1C}">
-                          <a14:useLocalDpi xmlns:a14="http://schemas.microsoft.com/office/drawing/2010/main" val="0"/>
-                        </a:ext>
-                      </a:extLst>
-                    </a:blip>
-                    <a:stretch>
-                      <a:fillRect/>
-                    </a:stretch>
-                  </pic:blipFill>
-                  <pic:spPr>
-                    <a:xfrm>
-                      <a:off x="0" y="0"/>
-                      <a:ext cx="1254125" cy="1463675"/>
-                    </a:xfrm>
-                    <a:prstGeom prst="rect">
-                      <a:avLst/>
-                    </a:prstGeom>
-                  </pic:spPr>
-                </pic:pic>
-              </a:graphicData>
-            </a:graphic>
-          </wp:anchor>
-        </w:drawing>
-      </w:r>
-      <w:r>
-        <w:rPr>
-          <w:spacing w:val="-2"/>
-        </w:rPr>
-        <w:t>Persoonlijke</w:t>
-      </w:r>
-      <w:r>
-        <w:rPr>
-          <w:spacing w:val="8"/>
-        </w:rPr>
-        <w:t xml:space="preserve"> </w:t>
-      </w:r>
-      <w:r>
-        <w:rPr>
-          <w:spacing w:val="-2"/>
-        </w:rPr>
-        <w:t>gegevens</w:t>
-      </w:r>
-    </w:p>
-    <w:p>
-      <w:pPr>
-        <w:pStyle w:val="BodyText"/>
-        <w:ind w:left="0" w:firstLine="0"/>
-        <w:rPr>
-          <w:rFonts w:ascii="Arial"/>
-          <w:b/>
-        </w:rPr>
-      </w:pPr>
-    </w:p>
-    <w:p>
-      <w:pPr>
-        <w:pStyle w:val="BodyText"/>
-        <w:tabs>
-          <w:tab w:val="left" w:pos="3681"/>
-        </w:tabs>
-        <w:spacing w:before="1"/>
-        <w:ind w:left="141" w:firstLine="0"/>
-      </w:pPr>
-      <w:r>
-        <w:t>Naam + voorletters</w:t>
-      </w:r>
-      <w:r>
-        <w:tab/>
-        <w:t xml:space="preserve">: </w:t>
-      </w:r>
-      <w:r>
-        <w:t>{{persoonlijkeGegevens.naamVoorletters }}</w:t>
-      </w:r>
-    </w:p>
-    <w:p>
-      <w:pPr>
-        <w:pStyle w:val="BodyText"/>
-        <w:tabs>
-          <w:tab w:val="left" w:pos="3681"/>
-        </w:tabs>
-        <w:spacing w:before="228"/>
-        <w:ind w:left="141" w:firstLine="0"/>
-      </w:pPr>
-      <w:r>
-        <w:t>Roepnaam</w:t>
-      </w:r>
-      <w:r>
-        <w:tab/>
-        <w:t xml:space="preserve">: </w:t>
-      </w:r>
-      <w:r>
-        <w:t>{{ persoonlijkeGegevens.roepnaam }}</w:t>
-      </w:r>
-    </w:p>
-    <w:p>
-      <w:pPr>
-        <w:pStyle w:val="BodyText"/>
-        <w:spacing w:before="1"/>
-        <w:ind w:left="0" w:firstLine="0"/>
-      </w:pPr>
-    </w:p>
-    <w:p>
-      <w:pPr>
-        <w:pStyle w:val="BodyText"/>
-        <w:tabs>
-          <w:tab w:val="left" w:pos="3681"/>
-        </w:tabs>
-        <w:ind w:left="141" w:firstLine="0"/>
-      </w:pPr>
-      <w:r>
-        <w:t>Woonplaats</w:t>
-      </w:r>
-      <w:r>
-        <w:tab/>
-        <w:t xml:space="preserve">: </w:t>
-      </w:r>
-      <w:r>
-        <w:t>{{ persoonlijkeGegevens.woonplaats }}</w:t>
-      </w:r>
-    </w:p>
-    <w:p>
-      <w:pPr>
-        <w:pStyle w:val="BodyText"/>
-        <w:ind w:left="0" w:firstLine="0"/>
-      </w:pPr>
-    </w:p>
-    <w:p>
-      <w:pPr>
-        <w:pStyle w:val="BodyText"/>
-        <w:tabs>
-          <w:tab w:val="left" w:pos="3681"/>
-        </w:tabs>
-        <w:spacing w:before="1"/>
-        <w:ind w:left="141" w:firstLine="0"/>
-      </w:pPr>
-      <w:r>
-        <w:t>Geboortedatum</w:t>
-      </w:r>
-      <w:r>
-        <w:tab/>
-        <w:t xml:space="preserve">: </w:t>
-      </w:r>
-      <w:r>
-        <w:t>{{ persoonlijkeGegevens.geboortedatum }}</w:t>
-      </w:r>
-    </w:p>
+    <w:tbl>
+      <w:tblPr>
+        <w:tblStyle w:val="TableGrid"/>
+        <w:tblW w:w="0" w:type="auto"/>
+        <w:tblBorders>
+          <w:top w:val="none" w:sz="0" w:space="0" w:color="auto"/>
+          <w:left w:val="none" w:sz="0" w:space="0" w:color="auto"/>
+          <w:bottom w:val="none" w:sz="0" w:space="0" w:color="auto"/>
+          <w:right w:val="none" w:sz="0" w:space="0" w:color="auto"/>
+          <w:insideH w:val="none" w:sz="0" w:space="0" w:color="auto"/>
+          <w:insideV w:val="none" w:sz="0" w:space="0" w:color="auto"/>
+        </w:tblBorders>
+        <w:tblLook w:val="04A0" w:firstRow="1" w:lastRow="0" w:firstColumn="1" w:lastColumn="0" w:noHBand="0" w:noVBand="1"/>
+      </w:tblPr>
+      <w:tblGrid>
+        <w:gridCol w:w="4604"/>
+        <w:gridCol w:w="4604"/>
+      </w:tblGrid>
+      <w:tr>
+        <w:tc>
+          <w:tcPr>
+            <w:tcW w:w="4604" w:type="dxa"/>
+          </w:tcPr>
+          <w:p>
+            <w:pPr>
+              <w:pStyle w:val="Heading1"/>
+            </w:pPr>
+            <w:r>
+              <w:rPr>
+                <w:spacing w:val="-2"/>
+              </w:rPr>
+              <w:t>Persoonlijke</w:t>
+            </w:r>
+            <w:r>
+              <w:rPr>
+                <w:spacing w:val="8"/>
+              </w:rPr>
+              <w:t xml:space="preserve"> </w:t>
+            </w:r>
+            <w:r>
+              <w:rPr>
+                <w:spacing w:val="-2"/>
+              </w:rPr>
+              <w:t>gegevens</w:t>
+            </w:r>
+          </w:p>
+          <w:p>
+            <w:pPr>
+              <w:pStyle w:val="BodyText"/>
+              <w:ind w:left="0" w:firstLine="0"/>
+              <w:rPr>
+                <w:rFonts w:ascii="Arial"/>
+                <w:b/>
+              </w:rPr>
+            </w:pPr>
+          </w:p>
+          <w:p>
+            <w:pPr>
+              <w:pStyle w:val="BodyText"/>
+              <w:tabs>
+                <w:tab w:val="left" w:pos="3681"/>
+              </w:tabs>
+              <w:spacing w:before="1"/>
+              <w:ind w:left="141" w:firstLine="0"/>
+            </w:pPr>
+            <w:r>
+              <w:t>Naam + voorletters</w:t>
+            </w:r>
+            <w:r>
+              <w:tab/>
+              <w:t xml:space="preserve">: </w:t>
+            </w:r>
+            <w:r>
+              <w:t>{{persoonlijkeGegevens.naamVoorletters }}</w:t>
+            </w:r>
+          </w:p>
+          <w:p>
+            <w:pPr>
+              <w:pStyle w:val="BodyText"/>
+              <w:tabs>
+                <w:tab w:val="left" w:pos="3681"/>
+              </w:tabs>
+              <w:spacing w:before="228"/>
+              <w:ind w:left="141" w:firstLine="0"/>
+            </w:pPr>
+            <w:r>
+              <w:t>Roepnaam</w:t>
+            </w:r>
+            <w:r>
+              <w:tab/>
+              <w:t xml:space="preserve">: </w:t>
+            </w:r>
+            <w:r>
+              <w:t>{{ persoonlijkeGegevens.roepnaam }}</w:t>
+            </w:r>
+          </w:p>
+          <w:p>
+            <w:pPr>
+              <w:pStyle w:val="BodyText"/>
+              <w:spacing w:before="1"/>
+              <w:ind w:left="0" w:firstLine="0"/>
+            </w:pPr>
+          </w:p>
+          <w:p>
+            <w:pPr>
+              <w:pStyle w:val="BodyText"/>
+              <w:tabs>
+                <w:tab w:val="left" w:pos="3681"/>
+              </w:tabs>
+              <w:ind w:left="141" w:firstLine="0"/>
+            </w:pPr>
+            <w:r>
+              <w:t>Woonplaats</w:t>
+            </w:r>
+            <w:r>
+              <w:tab/>
+              <w:t xml:space="preserve">: </w:t>
+            </w:r>
+            <w:r>
+              <w:t>{{ persoonlijkeGegevens.woonplaats }}</w:t>
+            </w:r>
+          </w:p>
+          <w:p>
+            <w:pPr>
+              <w:pStyle w:val="BodyText"/>
+              <w:ind w:left="0" w:firstLine="0"/>
+            </w:pPr>
+          </w:p>
+          <w:p>
+            <w:pPr>
+              <w:pStyle w:val="BodyText"/>
+              <w:tabs>
+                <w:tab w:val="left" w:pos="3681"/>
+              </w:tabs>
+              <w:spacing w:before="1"/>
+              <w:ind w:left="141" w:firstLine="0"/>
+            </w:pPr>
+            <w:r>
+              <w:t>Geboortedatum</w:t>
+            </w:r>
+            <w:r>
+              <w:tab/>
+              <w:t xml:space="preserve">: </w:t>
+            </w:r>
+            <w:r>
+              <w:t>{{ persoonlijkeGegevens.geboortedatum }}</w:t>
+            </w:r>
+          </w:p>
+          <w:p>
+            <w:pPr>
+              <w:pStyle w:val="BodyText"/>
+              <w:spacing w:before="229"/>
+              <w:ind w:left="0" w:firstLine="0"/>
+            </w:pPr>
+          </w:p>
+        </w:tc>
+        <w:tc>
+          <w:tcPr>
+            <w:tcW w:w="4604" w:type="dxa"/>
+          </w:tcPr>
+          <w:p>
+            <w:pPr>
+              <w:pStyle w:val="BodyText"/>
+              <w:spacing w:before="229"/>
+              <w:ind w:left="0" w:firstLine="0"/>
+            </w:pPr>
+            <w:r>
+              <w:t>{{ photo | image(width=cm(4)) }}</w:t>
+            </w:r>
+          </w:p>
+        </w:tc>
+      </w:tr>
+    </w:tbl>
     <w:p>
       <w:pPr>
         <w:pStyle w:val="BodyText"/>
@@ -1700,6 +1686,7 @@
           <w:sz w:val="22"/>
           <w:szCs w:val="22"/>
         </w:rPr>
+        <w:lastRenderedPageBreak/>
         <w:t>{% for referentie in referenties %}</w:t>
       </w:r>
       <w:r>
@@ -1755,7 +1742,6 @@
           <w:sz w:val="22"/>
           <w:szCs w:val="22"/>
         </w:rPr>
-        <w:lastRenderedPageBreak/>
         <w:t>Tekst: {{ referentie.tekst }}</w:t>
       </w:r>
     </w:p>
@@ -1884,7 +1870,7 @@
       </w:r>
     </w:p>
     <w:sectPr>
-      <w:headerReference w:type="default" r:id="rId8"/>
+      <w:headerReference w:type="default" r:id="rId7"/>
       <w:pgSz w:w="11910" w:h="16840"/>
       <w:pgMar w:top="2000" w:right="1417" w:bottom="280" w:left="1275" w:header="820" w:footer="0" w:gutter="0"/>
       <w:cols w:space="720"/>
@@ -3520,6 +3506,7 @@
   <w:style w:type="paragraph" w:styleId="Heading1">
     <w:name w:val="heading 1"/>
     <w:basedOn w:val="Normal"/>
+    <w:link w:val="Heading1Char"/>
     <w:uiPriority w:val="9"/>
     <w:qFormat/>
     <w:pPr>
@@ -3563,6 +3550,7 @@
   <w:style w:type="paragraph" w:styleId="BodyText">
     <w:name w:val="Body Text"/>
     <w:basedOn w:val="Normal"/>
+    <w:link w:val="BodyTextChar"/>
     <w:uiPriority w:val="1"/>
     <w:qFormat/>
     <w:pPr>
@@ -3615,6 +3603,50 @@
     <w:rPr>
       <w:b/>
       <w:bCs/>
+    </w:rPr>
+  </w:style>
+  <w:style w:type="table" w:styleId="TableGrid">
+    <w:name w:val="Table Grid"/>
+    <w:basedOn w:val="TableNormal"/>
+    <w:uiPriority w:val="39"/>
+    <w:rsid w:val="00AA4B81"/>
+    <w:tblPr>
+      <w:tblBorders>
+        <w:top w:val="single" w:sz="4" w:space="0" w:color="auto"/>
+        <w:left w:val="single" w:sz="4" w:space="0" w:color="auto"/>
+        <w:bottom w:val="single" w:sz="4" w:space="0" w:color="auto"/>
+        <w:right w:val="single" w:sz="4" w:space="0" w:color="auto"/>
+        <w:insideH w:val="single" w:sz="4" w:space="0" w:color="auto"/>
+        <w:insideV w:val="single" w:sz="4" w:space="0" w:color="auto"/>
+      </w:tblBorders>
+    </w:tblPr>
+  </w:style>
+  <w:style w:type="character" w:customStyle="1" w:styleId="Heading1Char">
+    <w:name w:val="Heading 1 Char"/>
+    <w:basedOn w:val="DefaultParagraphFont"/>
+    <w:link w:val="Heading1"/>
+    <w:uiPriority w:val="9"/>
+    <w:rsid w:val="00AA4B81"/>
+    <w:rPr>
+      <w:rFonts w:ascii="Arial" w:eastAsia="Arial" w:hAnsi="Arial" w:cs="Arial"/>
+      <w:b/>
+      <w:bCs/>
+      <w:sz w:val="20"/>
+      <w:szCs w:val="20"/>
+      <w:lang w:val="nl-NL"/>
+    </w:rPr>
+  </w:style>
+  <w:style w:type="character" w:customStyle="1" w:styleId="BodyTextChar">
+    <w:name w:val="Body Text Char"/>
+    <w:basedOn w:val="DefaultParagraphFont"/>
+    <w:link w:val="BodyText"/>
+    <w:uiPriority w:val="1"/>
+    <w:rsid w:val="00AA4B81"/>
+    <w:rPr>
+      <w:rFonts w:ascii="Arial MT" w:eastAsia="Arial MT" w:hAnsi="Arial MT" w:cs="Arial MT"/>
+      <w:sz w:val="20"/>
+      <w:szCs w:val="20"/>
+      <w:lang w:val="nl-NL"/>
     </w:rPr>
   </w:style>
 </w:styles>

</xml_diff>

<commit_message>
Changed image to photo
</commit_message>
<xml_diff>
--- a/CV_Template_Placeholders.docx
+++ b/CV_Template_Placeholders.docx
@@ -197,7 +197,13 @@
               <w:ind w:left="0" w:firstLine="0"/>
             </w:pPr>
             <w:r>
-              <w:t>{{ photo | image(width=cm(4)) }}</w:t>
+              <w:t xml:space="preserve">{{ photo | </w:t>
+            </w:r>
+            <w:r>
+              <w:t>photo</w:t>
+            </w:r>
+            <w:r>
+              <w:t>(width=cm(4)) }}</w:t>
             </w:r>
           </w:p>
         </w:tc>
@@ -322,7 +328,6 @@
                 <w:lang w:val="en-NL"/>
               </w:rPr>
             </w:pPr>
-            <w:proofErr w:type="spellStart"/>
             <w:r>
               <w:rPr>
                 <w:b w:val="0"/>
@@ -333,7 +338,6 @@
               </w:rPr>
               <w:t>Opleiding</w:t>
             </w:r>
-            <w:proofErr w:type="spellEnd"/>
           </w:p>
         </w:tc>
         <w:tc>
@@ -420,25 +424,7 @@
                 <w:bCs w:val="0"/>
                 <w:lang w:val="en-NL"/>
               </w:rPr>
-              <w:t xml:space="preserve">{% for o in </w:t>
-            </w:r>
-            <w:proofErr w:type="spellStart"/>
-            <w:r>
-              <w:rPr>
-                <w:b w:val="0"/>
-                <w:bCs w:val="0"/>
-                <w:lang w:val="en-NL"/>
-              </w:rPr>
-              <w:t>opleidingen</w:t>
-            </w:r>
-            <w:proofErr w:type="spellEnd"/>
-            <w:r>
-              <w:rPr>
-                <w:b w:val="0"/>
-                <w:bCs w:val="0"/>
-                <w:lang w:val="en-NL"/>
-              </w:rPr>
-              <w:t xml:space="preserve"> %}</w:t>
+              <w:t>{% for o in opleidingen %}</w:t>
             </w:r>
           </w:p>
         </w:tc>
@@ -502,43 +488,7 @@
                 <w:bCs w:val="0"/>
                 <w:lang w:val="en-NL"/>
               </w:rPr>
-              <w:t xml:space="preserve">{{ </w:t>
-            </w:r>
-            <w:proofErr w:type="spellStart"/>
-            <w:r>
-              <w:rPr>
-                <w:b w:val="0"/>
-                <w:bCs w:val="0"/>
-                <w:lang w:val="en-NL"/>
-              </w:rPr>
-              <w:t>o.opleiding</w:t>
-            </w:r>
-            <w:proofErr w:type="spellEnd"/>
-            <w:r>
-              <w:rPr>
-                <w:b w:val="0"/>
-                <w:bCs w:val="0"/>
-                <w:lang w:val="en-NL"/>
-              </w:rPr>
-              <w:t xml:space="preserve"> }}, {{ </w:t>
-            </w:r>
-            <w:proofErr w:type="spellStart"/>
-            <w:r>
-              <w:rPr>
-                <w:b w:val="0"/>
-                <w:bCs w:val="0"/>
-                <w:lang w:val="en-NL"/>
-              </w:rPr>
-              <w:t>o.instituut</w:t>
-            </w:r>
-            <w:proofErr w:type="spellEnd"/>
-            <w:r>
-              <w:rPr>
-                <w:b w:val="0"/>
-                <w:bCs w:val="0"/>
-                <w:lang w:val="en-NL"/>
-              </w:rPr>
-              <w:t xml:space="preserve"> }}</w:t>
+              <w:t>{{ o.opleiding }}, {{ o.instituut }}</w:t>
             </w:r>
           </w:p>
         </w:tc>
@@ -563,25 +513,7 @@
                 <w:bCs w:val="0"/>
                 <w:lang w:val="en-NL"/>
               </w:rPr>
-              <w:t xml:space="preserve">{{ </w:t>
-            </w:r>
-            <w:proofErr w:type="spellStart"/>
-            <w:r>
-              <w:rPr>
-                <w:b w:val="0"/>
-                <w:bCs w:val="0"/>
-                <w:lang w:val="en-NL"/>
-              </w:rPr>
-              <w:t>o.vanTot</w:t>
-            </w:r>
-            <w:proofErr w:type="spellEnd"/>
-            <w:r>
-              <w:rPr>
-                <w:b w:val="0"/>
-                <w:bCs w:val="0"/>
-                <w:lang w:val="en-NL"/>
-              </w:rPr>
-              <w:t xml:space="preserve"> }}</w:t>
+              <w:t>{{ o.vanTot }}</w:t>
             </w:r>
           </w:p>
         </w:tc>
@@ -606,25 +538,7 @@
                 <w:bCs w:val="0"/>
                 <w:lang w:val="en-NL"/>
               </w:rPr>
-              <w:t xml:space="preserve">{{ </w:t>
-            </w:r>
-            <w:proofErr w:type="spellStart"/>
-            <w:r>
-              <w:rPr>
-                <w:b w:val="0"/>
-                <w:bCs w:val="0"/>
-                <w:lang w:val="en-NL"/>
-              </w:rPr>
-              <w:t>o.diploma</w:t>
-            </w:r>
-            <w:proofErr w:type="spellEnd"/>
-            <w:r>
-              <w:rPr>
-                <w:b w:val="0"/>
-                <w:bCs w:val="0"/>
-                <w:lang w:val="en-NL"/>
-              </w:rPr>
-              <w:t xml:space="preserve"> }}</w:t>
+              <w:t>{{ o.diploma }}</w:t>
             </w:r>
           </w:p>
         </w:tc>
@@ -654,25 +568,7 @@
                 <w:bCs w:val="0"/>
                 <w:lang w:val="en-NL"/>
               </w:rPr>
-              <w:t xml:space="preserve">{% </w:t>
-            </w:r>
-            <w:proofErr w:type="spellStart"/>
-            <w:r>
-              <w:rPr>
-                <w:b w:val="0"/>
-                <w:bCs w:val="0"/>
-                <w:lang w:val="en-NL"/>
-              </w:rPr>
-              <w:t>endfor</w:t>
-            </w:r>
-            <w:proofErr w:type="spellEnd"/>
-            <w:r>
-              <w:rPr>
-                <w:b w:val="0"/>
-                <w:bCs w:val="0"/>
-                <w:lang w:val="en-NL"/>
-              </w:rPr>
-              <w:t xml:space="preserve"> %}</w:t>
+              <w:t>{% endfor %}</w:t>
             </w:r>
           </w:p>
         </w:tc>
@@ -826,20 +722,8 @@
                 <w:iCs/>
                 <w:lang w:val="en-NL"/>
               </w:rPr>
-              <w:t>Diploma/</w:t>
-            </w:r>
-            <w:proofErr w:type="spellStart"/>
-            <w:r>
-              <w:rPr>
-                <w:b w:val="0"/>
-                <w:bCs w:val="0"/>
-                <w:i/>
-                <w:iCs/>
-                <w:lang w:val="en-NL"/>
-              </w:rPr>
-              <w:t>Certificaat</w:t>
-            </w:r>
-            <w:proofErr w:type="spellEnd"/>
+              <w:t>Diploma/Certificaat</w:t>
+            </w:r>
           </w:p>
         </w:tc>
       </w:tr>
@@ -868,25 +752,7 @@
                 <w:bCs w:val="0"/>
                 <w:lang w:val="en-NL"/>
               </w:rPr>
-              <w:t xml:space="preserve">{% for t in </w:t>
-            </w:r>
-            <w:proofErr w:type="spellStart"/>
-            <w:r>
-              <w:rPr>
-                <w:b w:val="0"/>
-                <w:bCs w:val="0"/>
-                <w:lang w:val="en-NL"/>
-              </w:rPr>
-              <w:t>trainingenCursussen</w:t>
-            </w:r>
-            <w:proofErr w:type="spellEnd"/>
-            <w:r>
-              <w:rPr>
-                <w:b w:val="0"/>
-                <w:bCs w:val="0"/>
-                <w:lang w:val="en-NL"/>
-              </w:rPr>
-              <w:t xml:space="preserve"> %}</w:t>
+              <w:t>{% for t in trainingenCursussen %}</w:t>
             </w:r>
           </w:p>
         </w:tc>
@@ -950,25 +816,7 @@
                 <w:bCs w:val="0"/>
                 <w:lang w:val="en-NL"/>
               </w:rPr>
-              <w:t xml:space="preserve">{{ </w:t>
-            </w:r>
-            <w:proofErr w:type="spellStart"/>
-            <w:r>
-              <w:rPr>
-                <w:b w:val="0"/>
-                <w:bCs w:val="0"/>
-                <w:lang w:val="en-NL"/>
-              </w:rPr>
-              <w:t>t.training</w:t>
-            </w:r>
-            <w:proofErr w:type="spellEnd"/>
-            <w:r>
-              <w:rPr>
-                <w:b w:val="0"/>
-                <w:bCs w:val="0"/>
-                <w:lang w:val="en-NL"/>
-              </w:rPr>
-              <w:t xml:space="preserve"> }}</w:t>
+              <w:t>{{ t.training }}</w:t>
             </w:r>
           </w:p>
         </w:tc>
@@ -993,25 +841,7 @@
                 <w:bCs w:val="0"/>
                 <w:lang w:val="en-NL"/>
               </w:rPr>
-              <w:t xml:space="preserve">{{ </w:t>
-            </w:r>
-            <w:proofErr w:type="spellStart"/>
-            <w:r>
-              <w:rPr>
-                <w:b w:val="0"/>
-                <w:bCs w:val="0"/>
-                <w:lang w:val="en-NL"/>
-              </w:rPr>
-              <w:t>t.jaar</w:t>
-            </w:r>
-            <w:proofErr w:type="spellEnd"/>
-            <w:r>
-              <w:rPr>
-                <w:b w:val="0"/>
-                <w:bCs w:val="0"/>
-                <w:lang w:val="en-NL"/>
-              </w:rPr>
-              <w:t xml:space="preserve"> }}</w:t>
+              <w:t>{{ t.jaar }}</w:t>
             </w:r>
           </w:p>
         </w:tc>
@@ -1036,25 +866,7 @@
                 <w:bCs w:val="0"/>
                 <w:lang w:val="en-NL"/>
               </w:rPr>
-              <w:t xml:space="preserve">{{ </w:t>
-            </w:r>
-            <w:proofErr w:type="spellStart"/>
-            <w:r>
-              <w:rPr>
-                <w:b w:val="0"/>
-                <w:bCs w:val="0"/>
-                <w:lang w:val="en-NL"/>
-              </w:rPr>
-              <w:t>t.diploma</w:t>
-            </w:r>
-            <w:proofErr w:type="spellEnd"/>
-            <w:r>
-              <w:rPr>
-                <w:b w:val="0"/>
-                <w:bCs w:val="0"/>
-                <w:lang w:val="en-NL"/>
-              </w:rPr>
-              <w:t xml:space="preserve"> }}</w:t>
+              <w:t>{{ t.diploma }}</w:t>
             </w:r>
           </w:p>
         </w:tc>
@@ -1084,25 +896,7 @@
                 <w:bCs w:val="0"/>
                 <w:lang w:val="en-NL"/>
               </w:rPr>
-              <w:t xml:space="preserve">{% </w:t>
-            </w:r>
-            <w:proofErr w:type="spellStart"/>
-            <w:r>
-              <w:rPr>
-                <w:b w:val="0"/>
-                <w:bCs w:val="0"/>
-                <w:lang w:val="en-NL"/>
-              </w:rPr>
-              <w:t>endfor</w:t>
-            </w:r>
-            <w:proofErr w:type="spellEnd"/>
-            <w:r>
-              <w:rPr>
-                <w:b w:val="0"/>
-                <w:bCs w:val="0"/>
-                <w:lang w:val="en-NL"/>
-              </w:rPr>
-              <w:t xml:space="preserve"> %}</w:t>
+              <w:t>{% endfor %}</w:t>
             </w:r>
           </w:p>
         </w:tc>
@@ -1479,7 +1273,6 @@
                 <w:lang w:val="en-NL"/>
               </w:rPr>
             </w:pPr>
-            <w:proofErr w:type="spellStart"/>
             <w:r>
               <w:rPr>
                 <w:b/>
@@ -1504,7 +1297,6 @@
               </w:rPr>
               <w:t>nis</w:t>
             </w:r>
-            <w:proofErr w:type="spellEnd"/>
           </w:p>
         </w:tc>
         <w:tc>
@@ -1523,7 +1315,6 @@
                 <w:lang w:val="en-NL"/>
               </w:rPr>
             </w:pPr>
-            <w:proofErr w:type="spellStart"/>
             <w:r>
               <w:rPr>
                 <w:b/>
@@ -1532,7 +1323,6 @@
               </w:rPr>
               <w:t>Niveau</w:t>
             </w:r>
-            <w:proofErr w:type="spellEnd"/>
           </w:p>
         </w:tc>
       </w:tr>
@@ -1558,35 +1348,7 @@
               <w:rPr>
                 <w:lang w:val="en-NL"/>
               </w:rPr>
-              <w:t xml:space="preserve">{% for t in </w:t>
-            </w:r>
-            <w:proofErr w:type="spellStart"/>
-            <w:r>
-              <w:rPr>
-                <w:lang w:val="en-NL"/>
-              </w:rPr>
-              <w:t>talenkennis</w:t>
-            </w:r>
-            <w:proofErr w:type="spellEnd"/>
-            <w:r>
-              <w:rPr>
-                <w:lang w:val="en-NL"/>
-              </w:rPr>
-              <w:t xml:space="preserve"> %} {{ </w:t>
-            </w:r>
-            <w:proofErr w:type="spellStart"/>
-            <w:r>
-              <w:rPr>
-                <w:lang w:val="en-NL"/>
-              </w:rPr>
-              <w:t>t.taal</w:t>
-            </w:r>
-            <w:proofErr w:type="spellEnd"/>
-            <w:r>
-              <w:rPr>
-                <w:lang w:val="en-NL"/>
-              </w:rPr>
-              <w:t xml:space="preserve"> }}</w:t>
+              <w:t>{% for t in talenkennis %} {{ t.taal }}</w:t>
             </w:r>
           </w:p>
         </w:tc>
@@ -1608,35 +1370,7 @@
               <w:rPr>
                 <w:lang w:val="en-NL"/>
               </w:rPr>
-              <w:t xml:space="preserve">{{ </w:t>
-            </w:r>
-            <w:proofErr w:type="spellStart"/>
-            <w:r>
-              <w:rPr>
-                <w:lang w:val="en-NL"/>
-              </w:rPr>
-              <w:t>t.niveau</w:t>
-            </w:r>
-            <w:proofErr w:type="spellEnd"/>
-            <w:r>
-              <w:rPr>
-                <w:lang w:val="en-NL"/>
-              </w:rPr>
-              <w:t xml:space="preserve"> }} {% </w:t>
-            </w:r>
-            <w:proofErr w:type="spellStart"/>
-            <w:r>
-              <w:rPr>
-                <w:lang w:val="en-NL"/>
-              </w:rPr>
-              <w:t>endfor</w:t>
-            </w:r>
-            <w:proofErr w:type="spellEnd"/>
-            <w:r>
-              <w:rPr>
-                <w:lang w:val="en-NL"/>
-              </w:rPr>
-              <w:t xml:space="preserve"> %}</w:t>
+              <w:t>{{ t.niveau }} {% endfor %}</w:t>
             </w:r>
           </w:p>
         </w:tc>

</xml_diff>

<commit_message>
Fixed the photo to {{photo}}
</commit_message>
<xml_diff>
--- a/CV_Template_Placeholders.docx
+++ b/CV_Template_Placeholders.docx
@@ -197,13 +197,7 @@
               <w:ind w:left="0" w:firstLine="0"/>
             </w:pPr>
             <w:r>
-              <w:t xml:space="preserve">{{ photo | </w:t>
-            </w:r>
-            <w:r>
-              <w:t>photo</w:t>
-            </w:r>
-            <w:r>
-              <w:t>(width=cm(4)) }}</w:t>
+              <w:t>{{ photo }}</w:t>
             </w:r>
           </w:p>
         </w:tc>
@@ -328,6 +322,7 @@
                 <w:lang w:val="en-NL"/>
               </w:rPr>
             </w:pPr>
+            <w:proofErr w:type="spellStart"/>
             <w:r>
               <w:rPr>
                 <w:b w:val="0"/>
@@ -338,6 +333,7 @@
               </w:rPr>
               <w:t>Opleiding</w:t>
             </w:r>
+            <w:proofErr w:type="spellEnd"/>
           </w:p>
         </w:tc>
         <w:tc>
@@ -424,7 +420,25 @@
                 <w:bCs w:val="0"/>
                 <w:lang w:val="en-NL"/>
               </w:rPr>
-              <w:t>{% for o in opleidingen %}</w:t>
+              <w:t xml:space="preserve">{% for o in </w:t>
+            </w:r>
+            <w:proofErr w:type="spellStart"/>
+            <w:r>
+              <w:rPr>
+                <w:b w:val="0"/>
+                <w:bCs w:val="0"/>
+                <w:lang w:val="en-NL"/>
+              </w:rPr>
+              <w:t>opleidingen</w:t>
+            </w:r>
+            <w:proofErr w:type="spellEnd"/>
+            <w:r>
+              <w:rPr>
+                <w:b w:val="0"/>
+                <w:bCs w:val="0"/>
+                <w:lang w:val="en-NL"/>
+              </w:rPr>
+              <w:t xml:space="preserve"> %}</w:t>
             </w:r>
           </w:p>
         </w:tc>
@@ -488,7 +502,43 @@
                 <w:bCs w:val="0"/>
                 <w:lang w:val="en-NL"/>
               </w:rPr>
-              <w:t>{{ o.opleiding }}, {{ o.instituut }}</w:t>
+              <w:t xml:space="preserve">{{ </w:t>
+            </w:r>
+            <w:proofErr w:type="spellStart"/>
+            <w:r>
+              <w:rPr>
+                <w:b w:val="0"/>
+                <w:bCs w:val="0"/>
+                <w:lang w:val="en-NL"/>
+              </w:rPr>
+              <w:t>o.opleiding</w:t>
+            </w:r>
+            <w:proofErr w:type="spellEnd"/>
+            <w:r>
+              <w:rPr>
+                <w:b w:val="0"/>
+                <w:bCs w:val="0"/>
+                <w:lang w:val="en-NL"/>
+              </w:rPr>
+              <w:t xml:space="preserve"> }}, {{ </w:t>
+            </w:r>
+            <w:proofErr w:type="spellStart"/>
+            <w:r>
+              <w:rPr>
+                <w:b w:val="0"/>
+                <w:bCs w:val="0"/>
+                <w:lang w:val="en-NL"/>
+              </w:rPr>
+              <w:t>o.instituut</w:t>
+            </w:r>
+            <w:proofErr w:type="spellEnd"/>
+            <w:r>
+              <w:rPr>
+                <w:b w:val="0"/>
+                <w:bCs w:val="0"/>
+                <w:lang w:val="en-NL"/>
+              </w:rPr>
+              <w:t xml:space="preserve"> }}</w:t>
             </w:r>
           </w:p>
         </w:tc>
@@ -513,7 +563,25 @@
                 <w:bCs w:val="0"/>
                 <w:lang w:val="en-NL"/>
               </w:rPr>
-              <w:t>{{ o.vanTot }}</w:t>
+              <w:t xml:space="preserve">{{ </w:t>
+            </w:r>
+            <w:proofErr w:type="spellStart"/>
+            <w:r>
+              <w:rPr>
+                <w:b w:val="0"/>
+                <w:bCs w:val="0"/>
+                <w:lang w:val="en-NL"/>
+              </w:rPr>
+              <w:t>o.vanTot</w:t>
+            </w:r>
+            <w:proofErr w:type="spellEnd"/>
+            <w:r>
+              <w:rPr>
+                <w:b w:val="0"/>
+                <w:bCs w:val="0"/>
+                <w:lang w:val="en-NL"/>
+              </w:rPr>
+              <w:t xml:space="preserve"> }}</w:t>
             </w:r>
           </w:p>
         </w:tc>
@@ -538,7 +606,25 @@
                 <w:bCs w:val="0"/>
                 <w:lang w:val="en-NL"/>
               </w:rPr>
-              <w:t>{{ o.diploma }}</w:t>
+              <w:t xml:space="preserve">{{ </w:t>
+            </w:r>
+            <w:proofErr w:type="spellStart"/>
+            <w:r>
+              <w:rPr>
+                <w:b w:val="0"/>
+                <w:bCs w:val="0"/>
+                <w:lang w:val="en-NL"/>
+              </w:rPr>
+              <w:t>o.diploma</w:t>
+            </w:r>
+            <w:proofErr w:type="spellEnd"/>
+            <w:r>
+              <w:rPr>
+                <w:b w:val="0"/>
+                <w:bCs w:val="0"/>
+                <w:lang w:val="en-NL"/>
+              </w:rPr>
+              <w:t xml:space="preserve"> }}</w:t>
             </w:r>
           </w:p>
         </w:tc>
@@ -568,7 +654,25 @@
                 <w:bCs w:val="0"/>
                 <w:lang w:val="en-NL"/>
               </w:rPr>
-              <w:t>{% endfor %}</w:t>
+              <w:t xml:space="preserve">{% </w:t>
+            </w:r>
+            <w:proofErr w:type="spellStart"/>
+            <w:r>
+              <w:rPr>
+                <w:b w:val="0"/>
+                <w:bCs w:val="0"/>
+                <w:lang w:val="en-NL"/>
+              </w:rPr>
+              <w:t>endfor</w:t>
+            </w:r>
+            <w:proofErr w:type="spellEnd"/>
+            <w:r>
+              <w:rPr>
+                <w:b w:val="0"/>
+                <w:bCs w:val="0"/>
+                <w:lang w:val="en-NL"/>
+              </w:rPr>
+              <w:t xml:space="preserve"> %}</w:t>
             </w:r>
           </w:p>
         </w:tc>
@@ -722,8 +826,20 @@
                 <w:iCs/>
                 <w:lang w:val="en-NL"/>
               </w:rPr>
-              <w:t>Diploma/Certificaat</w:t>
-            </w:r>
+              <w:t>Diploma/</w:t>
+            </w:r>
+            <w:proofErr w:type="spellStart"/>
+            <w:r>
+              <w:rPr>
+                <w:b w:val="0"/>
+                <w:bCs w:val="0"/>
+                <w:i/>
+                <w:iCs/>
+                <w:lang w:val="en-NL"/>
+              </w:rPr>
+              <w:t>Certificaat</w:t>
+            </w:r>
+            <w:proofErr w:type="spellEnd"/>
           </w:p>
         </w:tc>
       </w:tr>
@@ -752,7 +868,25 @@
                 <w:bCs w:val="0"/>
                 <w:lang w:val="en-NL"/>
               </w:rPr>
-              <w:t>{% for t in trainingenCursussen %}</w:t>
+              <w:t xml:space="preserve">{% for t in </w:t>
+            </w:r>
+            <w:proofErr w:type="spellStart"/>
+            <w:r>
+              <w:rPr>
+                <w:b w:val="0"/>
+                <w:bCs w:val="0"/>
+                <w:lang w:val="en-NL"/>
+              </w:rPr>
+              <w:t>trainingenCursussen</w:t>
+            </w:r>
+            <w:proofErr w:type="spellEnd"/>
+            <w:r>
+              <w:rPr>
+                <w:b w:val="0"/>
+                <w:bCs w:val="0"/>
+                <w:lang w:val="en-NL"/>
+              </w:rPr>
+              <w:t xml:space="preserve"> %}</w:t>
             </w:r>
           </w:p>
         </w:tc>
@@ -816,7 +950,25 @@
                 <w:bCs w:val="0"/>
                 <w:lang w:val="en-NL"/>
               </w:rPr>
-              <w:t>{{ t.training }}</w:t>
+              <w:t xml:space="preserve">{{ </w:t>
+            </w:r>
+            <w:proofErr w:type="spellStart"/>
+            <w:r>
+              <w:rPr>
+                <w:b w:val="0"/>
+                <w:bCs w:val="0"/>
+                <w:lang w:val="en-NL"/>
+              </w:rPr>
+              <w:t>t.training</w:t>
+            </w:r>
+            <w:proofErr w:type="spellEnd"/>
+            <w:r>
+              <w:rPr>
+                <w:b w:val="0"/>
+                <w:bCs w:val="0"/>
+                <w:lang w:val="en-NL"/>
+              </w:rPr>
+              <w:t xml:space="preserve"> }}</w:t>
             </w:r>
           </w:p>
         </w:tc>
@@ -841,7 +993,25 @@
                 <w:bCs w:val="0"/>
                 <w:lang w:val="en-NL"/>
               </w:rPr>
-              <w:t>{{ t.jaar }}</w:t>
+              <w:t xml:space="preserve">{{ </w:t>
+            </w:r>
+            <w:proofErr w:type="spellStart"/>
+            <w:r>
+              <w:rPr>
+                <w:b w:val="0"/>
+                <w:bCs w:val="0"/>
+                <w:lang w:val="en-NL"/>
+              </w:rPr>
+              <w:t>t.jaar</w:t>
+            </w:r>
+            <w:proofErr w:type="spellEnd"/>
+            <w:r>
+              <w:rPr>
+                <w:b w:val="0"/>
+                <w:bCs w:val="0"/>
+                <w:lang w:val="en-NL"/>
+              </w:rPr>
+              <w:t xml:space="preserve"> }}</w:t>
             </w:r>
           </w:p>
         </w:tc>
@@ -866,7 +1036,25 @@
                 <w:bCs w:val="0"/>
                 <w:lang w:val="en-NL"/>
               </w:rPr>
-              <w:t>{{ t.diploma }}</w:t>
+              <w:t xml:space="preserve">{{ </w:t>
+            </w:r>
+            <w:proofErr w:type="spellStart"/>
+            <w:r>
+              <w:rPr>
+                <w:b w:val="0"/>
+                <w:bCs w:val="0"/>
+                <w:lang w:val="en-NL"/>
+              </w:rPr>
+              <w:t>t.diploma</w:t>
+            </w:r>
+            <w:proofErr w:type="spellEnd"/>
+            <w:r>
+              <w:rPr>
+                <w:b w:val="0"/>
+                <w:bCs w:val="0"/>
+                <w:lang w:val="en-NL"/>
+              </w:rPr>
+              <w:t xml:space="preserve"> }}</w:t>
             </w:r>
           </w:p>
         </w:tc>
@@ -896,7 +1084,25 @@
                 <w:bCs w:val="0"/>
                 <w:lang w:val="en-NL"/>
               </w:rPr>
-              <w:t>{% endfor %}</w:t>
+              <w:t xml:space="preserve">{% </w:t>
+            </w:r>
+            <w:proofErr w:type="spellStart"/>
+            <w:r>
+              <w:rPr>
+                <w:b w:val="0"/>
+                <w:bCs w:val="0"/>
+                <w:lang w:val="en-NL"/>
+              </w:rPr>
+              <w:t>endfor</w:t>
+            </w:r>
+            <w:proofErr w:type="spellEnd"/>
+            <w:r>
+              <w:rPr>
+                <w:b w:val="0"/>
+                <w:bCs w:val="0"/>
+                <w:lang w:val="en-NL"/>
+              </w:rPr>
+              <w:t xml:space="preserve"> %}</w:t>
             </w:r>
           </w:p>
         </w:tc>
@@ -1273,6 +1479,7 @@
                 <w:lang w:val="en-NL"/>
               </w:rPr>
             </w:pPr>
+            <w:proofErr w:type="spellStart"/>
             <w:r>
               <w:rPr>
                 <w:b/>
@@ -1297,6 +1504,7 @@
               </w:rPr>
               <w:t>nis</w:t>
             </w:r>
+            <w:proofErr w:type="spellEnd"/>
           </w:p>
         </w:tc>
         <w:tc>
@@ -1315,6 +1523,7 @@
                 <w:lang w:val="en-NL"/>
               </w:rPr>
             </w:pPr>
+            <w:proofErr w:type="spellStart"/>
             <w:r>
               <w:rPr>
                 <w:b/>
@@ -1323,6 +1532,7 @@
               </w:rPr>
               <w:t>Niveau</w:t>
             </w:r>
+            <w:proofErr w:type="spellEnd"/>
           </w:p>
         </w:tc>
       </w:tr>
@@ -1348,7 +1558,35 @@
               <w:rPr>
                 <w:lang w:val="en-NL"/>
               </w:rPr>
-              <w:t>{% for t in talenkennis %} {{ t.taal }}</w:t>
+              <w:t xml:space="preserve">{% for t in </w:t>
+            </w:r>
+            <w:proofErr w:type="spellStart"/>
+            <w:r>
+              <w:rPr>
+                <w:lang w:val="en-NL"/>
+              </w:rPr>
+              <w:t>talenkennis</w:t>
+            </w:r>
+            <w:proofErr w:type="spellEnd"/>
+            <w:r>
+              <w:rPr>
+                <w:lang w:val="en-NL"/>
+              </w:rPr>
+              <w:t xml:space="preserve"> %} {{ </w:t>
+            </w:r>
+            <w:proofErr w:type="spellStart"/>
+            <w:r>
+              <w:rPr>
+                <w:lang w:val="en-NL"/>
+              </w:rPr>
+              <w:t>t.taal</w:t>
+            </w:r>
+            <w:proofErr w:type="spellEnd"/>
+            <w:r>
+              <w:rPr>
+                <w:lang w:val="en-NL"/>
+              </w:rPr>
+              <w:t xml:space="preserve"> }}</w:t>
             </w:r>
           </w:p>
         </w:tc>
@@ -1370,7 +1608,35 @@
               <w:rPr>
                 <w:lang w:val="en-NL"/>
               </w:rPr>
-              <w:t>{{ t.niveau }} {% endfor %}</w:t>
+              <w:t xml:space="preserve">{{ </w:t>
+            </w:r>
+            <w:proofErr w:type="spellStart"/>
+            <w:r>
+              <w:rPr>
+                <w:lang w:val="en-NL"/>
+              </w:rPr>
+              <w:t>t.niveau</w:t>
+            </w:r>
+            <w:proofErr w:type="spellEnd"/>
+            <w:r>
+              <w:rPr>
+                <w:lang w:val="en-NL"/>
+              </w:rPr>
+              <w:t xml:space="preserve"> }} {% </w:t>
+            </w:r>
+            <w:proofErr w:type="spellStart"/>
+            <w:r>
+              <w:rPr>
+                <w:lang w:val="en-NL"/>
+              </w:rPr>
+              <w:t>endfor</w:t>
+            </w:r>
+            <w:proofErr w:type="spellEnd"/>
+            <w:r>
+              <w:rPr>
+                <w:lang w:val="en-NL"/>
+              </w:rPr>
+              <w:t xml:space="preserve"> %}</w:t>
             </w:r>
           </w:p>
         </w:tc>

</xml_diff>